<commit_message>
Week#1 project assignment : Business Problem & Data sets
</commit_message>
<xml_diff>
--- a/Capstone_Project_Report.docx
+++ b/Capstone_Project_Report.docx
@@ -21,7 +21,49 @@
           <w:szCs w:val="32"/>
           <w:u w:val="single"/>
         </w:rPr>
-        <w:t>Predicting Impact of COVID-19 in New York City</w:t>
+        <w:t>Analyzing</w:t>
+      </w:r>
+      <w:r>
+        <w:rPr>
+          <w:rFonts w:ascii="Times New Roman" w:hAnsi="Times New Roman" w:cs="Times New Roman"/>
+          <w:b/>
+          <w:sz w:val="32"/>
+          <w:szCs w:val="32"/>
+          <w:u w:val="single"/>
+        </w:rPr>
+        <w:t xml:space="preserve"> COVID-19 </w:t>
+      </w:r>
+      <w:r>
+        <w:rPr>
+          <w:rFonts w:ascii="Times New Roman" w:hAnsi="Times New Roman" w:cs="Times New Roman"/>
+          <w:b/>
+          <w:sz w:val="32"/>
+          <w:szCs w:val="32"/>
+          <w:u w:val="single"/>
+        </w:rPr>
+        <w:t xml:space="preserve">Data </w:t>
+      </w:r>
+      <w:proofErr w:type="gramStart"/>
+      <w:r>
+        <w:rPr>
+          <w:rFonts w:ascii="Times New Roman" w:hAnsi="Times New Roman" w:cs="Times New Roman"/>
+          <w:b/>
+          <w:sz w:val="32"/>
+          <w:szCs w:val="32"/>
+          <w:u w:val="single"/>
+        </w:rPr>
+        <w:t>For</w:t>
+      </w:r>
+      <w:proofErr w:type="gramEnd"/>
+      <w:r>
+        <w:rPr>
+          <w:rFonts w:ascii="Times New Roman" w:hAnsi="Times New Roman" w:cs="Times New Roman"/>
+          <w:b/>
+          <w:sz w:val="32"/>
+          <w:szCs w:val="32"/>
+          <w:u w:val="single"/>
+        </w:rPr>
+        <w:t xml:space="preserve"> New York City</w:t>
       </w:r>
     </w:p>
     <w:p>
@@ -98,6 +140,7 @@
           <w:b/>
           <w:sz w:val="32"/>
           <w:szCs w:val="32"/>
+          <w:u w:val="single"/>
         </w:rPr>
       </w:pPr>
       <w:r>
@@ -106,6 +149,7 @@
           <w:b/>
           <w:sz w:val="32"/>
           <w:szCs w:val="32"/>
+          <w:u w:val="single"/>
         </w:rPr>
         <w:t>Introduction</w:t>
       </w:r>
@@ -114,59 +158,168 @@
       <w:pPr>
         <w:rPr>
           <w:rFonts w:ascii="Times New Roman" w:hAnsi="Times New Roman" w:cs="Times New Roman"/>
-          <w:sz w:val="24"/>
-          <w:szCs w:val="24"/>
-        </w:rPr>
-      </w:pPr>
-      <w:r>
-        <w:rPr>
-          <w:rFonts w:ascii="Times New Roman" w:hAnsi="Times New Roman" w:cs="Times New Roman"/>
-          <w:sz w:val="24"/>
-          <w:szCs w:val="24"/>
-        </w:rPr>
-        <w:t xml:space="preserve">COVID-19 has been the most devastating pandemic that </w:t>
-      </w:r>
-      <w:r>
-        <w:rPr>
-          <w:rFonts w:ascii="Times New Roman" w:hAnsi="Times New Roman" w:cs="Times New Roman"/>
-          <w:sz w:val="24"/>
-          <w:szCs w:val="24"/>
-        </w:rPr>
-        <w:t>is already impacting th</w:t>
-      </w:r>
-      <w:r>
-        <w:rPr>
-          <w:rFonts w:ascii="Times New Roman" w:hAnsi="Times New Roman" w:cs="Times New Roman"/>
-          <w:sz w:val="24"/>
-          <w:szCs w:val="24"/>
-        </w:rPr>
-        <w:t>e coun</w:t>
-      </w:r>
-      <w:r>
-        <w:rPr>
-          <w:rFonts w:ascii="Times New Roman" w:hAnsi="Times New Roman" w:cs="Times New Roman"/>
-          <w:sz w:val="24"/>
-          <w:szCs w:val="24"/>
-        </w:rPr>
-        <w:t>try</w:t>
+          <w:b/>
+          <w:sz w:val="28"/>
+          <w:szCs w:val="28"/>
+        </w:rPr>
+      </w:pPr>
+      <w:r>
+        <w:rPr>
+          <w:rFonts w:ascii="Times New Roman" w:hAnsi="Times New Roman" w:cs="Times New Roman"/>
+          <w:b/>
+          <w:sz w:val="28"/>
+          <w:szCs w:val="28"/>
+        </w:rPr>
+        <w:t xml:space="preserve">1.1 </w:t>
+      </w:r>
+      <w:r>
+        <w:rPr>
+          <w:rFonts w:ascii="Times New Roman" w:hAnsi="Times New Roman" w:cs="Times New Roman"/>
+          <w:b/>
+          <w:sz w:val="28"/>
+          <w:szCs w:val="28"/>
+        </w:rPr>
+        <w:t>Background</w:t>
       </w:r>
     </w:p>
     <w:p>
       <w:pPr>
-        <w:rPr>
-          <w:rFonts w:ascii="Times New Roman" w:hAnsi="Times New Roman" w:cs="Times New Roman"/>
-          <w:sz w:val="24"/>
-          <w:szCs w:val="24"/>
-        </w:rPr>
-      </w:pPr>
+        <w:jc w:val="both"/>
+        <w:rPr>
+          <w:rFonts w:ascii="Times New Roman" w:hAnsi="Times New Roman" w:cs="Times New Roman"/>
+          <w:sz w:val="24"/>
+          <w:szCs w:val="24"/>
+        </w:rPr>
+      </w:pPr>
+      <w:r>
+        <w:rPr>
+          <w:rFonts w:ascii="Times New Roman" w:hAnsi="Times New Roman" w:cs="Times New Roman"/>
+          <w:sz w:val="24"/>
+          <w:szCs w:val="24"/>
+        </w:rPr>
+        <w:t xml:space="preserve">COVID-19 has been the most devastating pandemic that </w:t>
+      </w:r>
+      <w:r>
+        <w:rPr>
+          <w:rFonts w:ascii="Times New Roman" w:hAnsi="Times New Roman" w:cs="Times New Roman"/>
+          <w:sz w:val="24"/>
+          <w:szCs w:val="24"/>
+        </w:rPr>
+        <w:t>has affected the entire world, since 1918.  Sev</w:t>
+      </w:r>
+      <w:r>
+        <w:rPr>
+          <w:rFonts w:ascii="Times New Roman" w:hAnsi="Times New Roman" w:cs="Times New Roman"/>
+          <w:sz w:val="24"/>
+          <w:szCs w:val="24"/>
+        </w:rPr>
+        <w:t xml:space="preserve">eral countries </w:t>
+      </w:r>
+      <w:r>
+        <w:rPr>
+          <w:rFonts w:ascii="Times New Roman" w:hAnsi="Times New Roman" w:cs="Times New Roman"/>
+          <w:sz w:val="24"/>
+          <w:szCs w:val="24"/>
+        </w:rPr>
+        <w:t>are struggling to effectively fight against the pandemic, which has already led to a tremendous loss of lives, across the globe. In U</w:t>
+      </w:r>
+      <w:r>
+        <w:rPr>
+          <w:rFonts w:ascii="Times New Roman" w:hAnsi="Times New Roman" w:cs="Times New Roman"/>
+          <w:sz w:val="24"/>
+          <w:szCs w:val="24"/>
+        </w:rPr>
+        <w:t>S, several st</w:t>
+      </w:r>
+      <w:r>
+        <w:rPr>
+          <w:rFonts w:ascii="Times New Roman" w:hAnsi="Times New Roman" w:cs="Times New Roman"/>
+          <w:sz w:val="24"/>
+          <w:szCs w:val="24"/>
+        </w:rPr>
+        <w:t>ates have been already affected.</w:t>
+      </w:r>
+      <w:r>
+        <w:rPr>
+          <w:rFonts w:ascii="Times New Roman" w:hAnsi="Times New Roman" w:cs="Times New Roman"/>
+          <w:sz w:val="24"/>
+          <w:szCs w:val="24"/>
+        </w:rPr>
+        <w:t xml:space="preserve"> In particular, New York City</w:t>
+      </w:r>
+      <w:r>
+        <w:rPr>
+          <w:rFonts w:ascii="Times New Roman" w:hAnsi="Times New Roman" w:cs="Times New Roman"/>
+          <w:sz w:val="24"/>
+          <w:szCs w:val="24"/>
+        </w:rPr>
+        <w:t xml:space="preserve"> has been</w:t>
+      </w:r>
+      <w:r>
+        <w:rPr>
+          <w:rFonts w:ascii="Times New Roman" w:hAnsi="Times New Roman" w:cs="Times New Roman"/>
+          <w:sz w:val="24"/>
+          <w:szCs w:val="24"/>
+        </w:rPr>
+        <w:t xml:space="preserve"> the most severely impacted. </w:t>
+      </w:r>
+      <w:r>
+        <w:rPr>
+          <w:rFonts w:ascii="Times New Roman" w:hAnsi="Times New Roman" w:cs="Times New Roman"/>
+          <w:sz w:val="24"/>
+          <w:szCs w:val="24"/>
+        </w:rPr>
+        <w:t>It is</w:t>
+      </w:r>
+      <w:r>
+        <w:rPr>
+          <w:rFonts w:ascii="Times New Roman" w:hAnsi="Times New Roman" w:cs="Times New Roman"/>
+          <w:sz w:val="24"/>
+          <w:szCs w:val="24"/>
+        </w:rPr>
+        <w:t xml:space="preserve"> important to understand how this pandemic has affected people within va</w:t>
+      </w:r>
+      <w:r>
+        <w:rPr>
+          <w:rFonts w:ascii="Times New Roman" w:hAnsi="Times New Roman" w:cs="Times New Roman"/>
+          <w:sz w:val="24"/>
+          <w:szCs w:val="24"/>
+        </w:rPr>
+        <w:t xml:space="preserve">rious boroughs of New York City </w:t>
+      </w:r>
+      <w:r>
+        <w:rPr>
+          <w:rFonts w:ascii="Times New Roman" w:hAnsi="Times New Roman" w:cs="Times New Roman"/>
+          <w:sz w:val="24"/>
+          <w:szCs w:val="24"/>
+        </w:rPr>
+        <w:t>across a spectrum of gender, age, demographics</w:t>
+      </w:r>
+      <w:r>
+        <w:rPr>
+          <w:rFonts w:ascii="Times New Roman" w:hAnsi="Times New Roman" w:cs="Times New Roman"/>
+          <w:sz w:val="24"/>
+          <w:szCs w:val="24"/>
+        </w:rPr>
+        <w:t xml:space="preserve"> </w:t>
+      </w:r>
+      <w:r>
+        <w:rPr>
+          <w:rFonts w:ascii="Times New Roman" w:hAnsi="Times New Roman" w:cs="Times New Roman"/>
+          <w:sz w:val="24"/>
+          <w:szCs w:val="24"/>
+        </w:rPr>
+        <w:t>and derive meaning insights from the data.</w:t>
+      </w:r>
     </w:p>
     <w:p>
       <w:pPr>
         <w:pStyle w:val="ListParagraph"/>
         <w:numPr>
           <w:ilvl w:val="1"/>
-          <w:numId w:val="7"/>
+          <w:numId w:val="12"/>
         </w:numPr>
+        <w:jc w:val="both"/>
         <w:rPr>
           <w:rFonts w:ascii="Times New Roman" w:hAnsi="Times New Roman" w:cs="Times New Roman"/>
           <w:b/>
@@ -181,11 +334,246 @@
           <w:sz w:val="28"/>
           <w:szCs w:val="28"/>
         </w:rPr>
-        <w:t>Background</w:t>
+        <w:t xml:space="preserve">  </w:t>
+      </w:r>
+      <w:r>
+        <w:rPr>
+          <w:rFonts w:ascii="Times New Roman" w:hAnsi="Times New Roman" w:cs="Times New Roman"/>
+          <w:b/>
+          <w:sz w:val="28"/>
+          <w:szCs w:val="28"/>
+        </w:rPr>
+        <w:t>Problem</w:t>
       </w:r>
     </w:p>
     <w:p>
       <w:pPr>
+        <w:jc w:val="both"/>
+        <w:rPr>
+          <w:rFonts w:ascii="Times New Roman" w:hAnsi="Times New Roman" w:cs="Times New Roman"/>
+          <w:sz w:val="24"/>
+          <w:szCs w:val="24"/>
+        </w:rPr>
+      </w:pPr>
+      <w:r>
+        <w:rPr>
+          <w:rFonts w:ascii="Times New Roman" w:hAnsi="Times New Roman" w:cs="Times New Roman"/>
+          <w:sz w:val="24"/>
+          <w:szCs w:val="24"/>
+        </w:rPr>
+        <w:t xml:space="preserve">The goal of this project is to analyze the COVID-19 data for New York City and identify potential correlations between the loss of lives and other variables including gender, age, demographics, </w:t>
+      </w:r>
+      <w:r>
+        <w:rPr>
+          <w:rFonts w:ascii="Times New Roman" w:hAnsi="Times New Roman" w:cs="Times New Roman"/>
+          <w:sz w:val="24"/>
+          <w:szCs w:val="24"/>
+        </w:rPr>
+        <w:t xml:space="preserve">availability of hospital/medical cities, </w:t>
+      </w:r>
+      <w:r>
+        <w:rPr>
+          <w:rFonts w:ascii="Times New Roman" w:hAnsi="Times New Roman" w:cs="Times New Roman"/>
+          <w:sz w:val="24"/>
+          <w:szCs w:val="24"/>
+        </w:rPr>
+        <w:t xml:space="preserve">across various Boroughs of New York City.  Also, given the </w:t>
+      </w:r>
+      <w:r>
+        <w:rPr>
+          <w:rFonts w:ascii="Times New Roman" w:hAnsi="Times New Roman" w:cs="Times New Roman"/>
+          <w:sz w:val="24"/>
+          <w:szCs w:val="24"/>
+        </w:rPr>
+        <w:t xml:space="preserve">availability of data such as </w:t>
+      </w:r>
+      <w:r>
+        <w:rPr>
+          <w:rFonts w:ascii="Times New Roman" w:hAnsi="Times New Roman" w:cs="Times New Roman"/>
+          <w:sz w:val="24"/>
+          <w:szCs w:val="24"/>
+        </w:rPr>
+        <w:t xml:space="preserve">number lives </w:t>
+      </w:r>
+      <w:r>
+        <w:rPr>
+          <w:rFonts w:ascii="Times New Roman" w:hAnsi="Times New Roman" w:cs="Times New Roman"/>
+          <w:sz w:val="24"/>
+          <w:szCs w:val="24"/>
+        </w:rPr>
+        <w:t xml:space="preserve">lost </w:t>
+      </w:r>
+      <w:r>
+        <w:rPr>
+          <w:rFonts w:ascii="Times New Roman" w:hAnsi="Times New Roman" w:cs="Times New Roman"/>
+          <w:sz w:val="24"/>
+          <w:szCs w:val="24"/>
+        </w:rPr>
+        <w:t xml:space="preserve">for each calendar day since the beginning of this pandemic, would like to predict the curve for modeling </w:t>
+      </w:r>
+      <w:r>
+        <w:rPr>
+          <w:rFonts w:ascii="Times New Roman" w:hAnsi="Times New Roman" w:cs="Times New Roman"/>
+          <w:sz w:val="24"/>
+          <w:szCs w:val="24"/>
+        </w:rPr>
+        <w:t xml:space="preserve">future </w:t>
+      </w:r>
+      <w:r>
+        <w:rPr>
+          <w:rFonts w:ascii="Times New Roman" w:hAnsi="Times New Roman" w:cs="Times New Roman"/>
+          <w:sz w:val="24"/>
+          <w:szCs w:val="24"/>
+        </w:rPr>
+        <w:t>loss of liv</w:t>
+      </w:r>
+      <w:r>
+        <w:rPr>
+          <w:rFonts w:ascii="Times New Roman" w:hAnsi="Times New Roman" w:cs="Times New Roman"/>
+          <w:sz w:val="24"/>
+          <w:szCs w:val="24"/>
+        </w:rPr>
+        <w:t>es</w:t>
+      </w:r>
+      <w:r>
+        <w:rPr>
+          <w:rFonts w:ascii="Times New Roman" w:hAnsi="Times New Roman" w:cs="Times New Roman"/>
+          <w:sz w:val="24"/>
+          <w:szCs w:val="24"/>
+        </w:rPr>
+        <w:t>.</w:t>
+      </w:r>
+    </w:p>
+    <w:p>
+      <w:pPr>
+        <w:pStyle w:val="ListParagraph"/>
+        <w:numPr>
+          <w:ilvl w:val="1"/>
+          <w:numId w:val="12"/>
+        </w:numPr>
+        <w:jc w:val="both"/>
+        <w:rPr>
+          <w:rFonts w:ascii="Times New Roman" w:hAnsi="Times New Roman" w:cs="Times New Roman"/>
+          <w:b/>
+          <w:sz w:val="28"/>
+          <w:szCs w:val="28"/>
+        </w:rPr>
+      </w:pPr>
+      <w:r>
+        <w:rPr>
+          <w:rFonts w:ascii="Times New Roman" w:hAnsi="Times New Roman" w:cs="Times New Roman"/>
+          <w:b/>
+          <w:sz w:val="28"/>
+          <w:szCs w:val="28"/>
+        </w:rPr>
+        <w:t xml:space="preserve"> </w:t>
+      </w:r>
+      <w:r>
+        <w:rPr>
+          <w:rFonts w:ascii="Times New Roman" w:hAnsi="Times New Roman" w:cs="Times New Roman"/>
+          <w:b/>
+          <w:sz w:val="28"/>
+          <w:szCs w:val="28"/>
+        </w:rPr>
+        <w:t xml:space="preserve"> </w:t>
+      </w:r>
+      <w:r>
+        <w:rPr>
+          <w:rFonts w:ascii="Times New Roman" w:hAnsi="Times New Roman" w:cs="Times New Roman"/>
+          <w:b/>
+          <w:sz w:val="28"/>
+          <w:szCs w:val="28"/>
+        </w:rPr>
+        <w:t>Interest</w:t>
+      </w:r>
+    </w:p>
+    <w:p>
+      <w:pPr>
+        <w:jc w:val="both"/>
+        <w:rPr>
+          <w:rFonts w:ascii="Times New Roman" w:hAnsi="Times New Roman" w:cs="Times New Roman"/>
+          <w:b/>
+          <w:sz w:val="28"/>
+          <w:szCs w:val="28"/>
+        </w:rPr>
+      </w:pPr>
+      <w:r>
+        <w:rPr>
+          <w:rFonts w:ascii="Times New Roman" w:hAnsi="Times New Roman" w:cs="Times New Roman"/>
+          <w:sz w:val="24"/>
+          <w:szCs w:val="24"/>
+        </w:rPr>
+        <w:t xml:space="preserve">Analyzing the COVID-19 data for New York City, would </w:t>
+      </w:r>
+      <w:r>
+        <w:rPr>
+          <w:rFonts w:ascii="Times New Roman" w:hAnsi="Times New Roman" w:cs="Times New Roman"/>
+          <w:sz w:val="24"/>
+          <w:szCs w:val="24"/>
+        </w:rPr>
+        <w:t xml:space="preserve">be very beneficial and the key insights could help </w:t>
+      </w:r>
+      <w:r>
+        <w:rPr>
+          <w:rFonts w:ascii="Times New Roman" w:hAnsi="Times New Roman" w:cs="Times New Roman"/>
+          <w:sz w:val="24"/>
+          <w:szCs w:val="24"/>
+        </w:rPr>
+        <w:t xml:space="preserve">several groups including </w:t>
+      </w:r>
+      <w:r>
+        <w:rPr>
+          <w:rFonts w:ascii="Times New Roman" w:hAnsi="Times New Roman" w:cs="Times New Roman"/>
+          <w:sz w:val="24"/>
+          <w:szCs w:val="24"/>
+        </w:rPr>
+        <w:t xml:space="preserve">the </w:t>
+      </w:r>
+      <w:r>
+        <w:rPr>
+          <w:rFonts w:ascii="Times New Roman" w:hAnsi="Times New Roman" w:cs="Times New Roman"/>
+          <w:sz w:val="24"/>
+          <w:szCs w:val="24"/>
+        </w:rPr>
+        <w:t>medical community to come</w:t>
+      </w:r>
+      <w:r>
+        <w:rPr>
+          <w:rFonts w:ascii="Times New Roman" w:hAnsi="Times New Roman" w:cs="Times New Roman"/>
+          <w:sz w:val="24"/>
+          <w:szCs w:val="24"/>
+        </w:rPr>
+        <w:t xml:space="preserve"> up with remediation steps in order to minimize the </w:t>
+      </w:r>
+      <w:r>
+        <w:rPr>
+          <w:rFonts w:ascii="Times New Roman" w:hAnsi="Times New Roman" w:cs="Times New Roman"/>
+          <w:sz w:val="24"/>
+          <w:szCs w:val="24"/>
+        </w:rPr>
+        <w:t xml:space="preserve">impacts of this pandemic, </w:t>
+      </w:r>
+      <w:r>
+        <w:rPr>
+          <w:rFonts w:ascii="Times New Roman" w:hAnsi="Times New Roman" w:cs="Times New Roman"/>
+          <w:sz w:val="24"/>
+          <w:szCs w:val="24"/>
+        </w:rPr>
+        <w:t xml:space="preserve">potentially </w:t>
+      </w:r>
+      <w:bookmarkStart w:id="0" w:name="_GoBack"/>
+      <w:bookmarkEnd w:id="0"/>
+      <w:r>
+        <w:rPr>
+          <w:rFonts w:ascii="Times New Roman" w:hAnsi="Times New Roman" w:cs="Times New Roman"/>
+          <w:sz w:val="24"/>
+          <w:szCs w:val="24"/>
+        </w:rPr>
+        <w:t>in other places.</w:t>
+      </w:r>
+    </w:p>
+    <w:p>
+      <w:pPr>
         <w:pStyle w:val="ListParagraph"/>
         <w:ind w:left="420"/>
         <w:rPr>
@@ -195,21 +583,20 @@
           <w:szCs w:val="32"/>
         </w:rPr>
       </w:pPr>
-      <w:bookmarkStart w:id="0" w:name="_GoBack"/>
-      <w:bookmarkEnd w:id="0"/>
     </w:p>
     <w:p>
       <w:pPr>
         <w:pStyle w:val="ListParagraph"/>
         <w:numPr>
           <w:ilvl w:val="0"/>
-          <w:numId w:val="7"/>
+          <w:numId w:val="12"/>
         </w:numPr>
         <w:rPr>
           <w:rFonts w:ascii="Times New Roman" w:hAnsi="Times New Roman" w:cs="Times New Roman"/>
           <w:b/>
           <w:sz w:val="32"/>
           <w:szCs w:val="32"/>
+          <w:u w:val="single"/>
         </w:rPr>
       </w:pPr>
       <w:r>
@@ -218,6 +605,7 @@
           <w:b/>
           <w:sz w:val="32"/>
           <w:szCs w:val="32"/>
+          <w:u w:val="single"/>
         </w:rPr>
         <w:t>Data Acquisition</w:t>
       </w:r>
@@ -239,7 +627,7 @@
         <w:pStyle w:val="ListParagraph"/>
         <w:numPr>
           <w:ilvl w:val="1"/>
-          <w:numId w:val="7"/>
+          <w:numId w:val="14"/>
         </w:numPr>
         <w:rPr>
           <w:rFonts w:ascii="Times New Roman" w:hAnsi="Times New Roman" w:cs="Times New Roman"/>
@@ -255,54 +643,369 @@
           <w:sz w:val="28"/>
           <w:szCs w:val="28"/>
         </w:rPr>
-        <w:t>Data Sources</w:t>
+        <w:t xml:space="preserve">  </w:t>
+      </w:r>
+      <w:r>
+        <w:rPr>
+          <w:rFonts w:ascii="Times New Roman" w:hAnsi="Times New Roman" w:cs="Times New Roman"/>
+          <w:b/>
+          <w:sz w:val="28"/>
+          <w:szCs w:val="28"/>
+        </w:rPr>
+        <w:t xml:space="preserve">Data </w:t>
+      </w:r>
+      <w:r>
+        <w:rPr>
+          <w:rFonts w:ascii="Times New Roman" w:hAnsi="Times New Roman" w:cs="Times New Roman"/>
+          <w:b/>
+          <w:sz w:val="28"/>
+          <w:szCs w:val="28"/>
+        </w:rPr>
+        <w:t>needs</w:t>
+      </w:r>
+      <w:r>
+        <w:rPr>
+          <w:rFonts w:ascii="Times New Roman" w:hAnsi="Times New Roman" w:cs="Times New Roman"/>
+          <w:b/>
+          <w:sz w:val="28"/>
+          <w:szCs w:val="28"/>
+        </w:rPr>
+        <w:t xml:space="preserve"> &amp; Data sources</w:t>
       </w:r>
     </w:p>
     <w:p>
       <w:pPr>
         <w:pStyle w:val="ListParagraph"/>
         <w:numPr>
-          <w:ilvl w:val="1"/>
-          <w:numId w:val="7"/>
+          <w:ilvl w:val="0"/>
+          <w:numId w:val="11"/>
         </w:numPr>
         <w:rPr>
           <w:rFonts w:ascii="Times New Roman" w:hAnsi="Times New Roman" w:cs="Times New Roman"/>
-          <w:b/>
-          <w:sz w:val="28"/>
-          <w:szCs w:val="28"/>
-        </w:rPr>
-      </w:pPr>
-      <w:r>
-        <w:rPr>
-          <w:rFonts w:ascii="Times New Roman" w:hAnsi="Times New Roman" w:cs="Times New Roman"/>
-          <w:b/>
-          <w:sz w:val="28"/>
-          <w:szCs w:val="28"/>
-        </w:rPr>
-        <w:t>Data Cleaning</w:t>
+          <w:sz w:val="24"/>
+          <w:szCs w:val="24"/>
+        </w:rPr>
+      </w:pPr>
+      <w:r>
+        <w:rPr>
+          <w:rFonts w:ascii="Times New Roman" w:hAnsi="Times New Roman" w:cs="Times New Roman"/>
+          <w:sz w:val="24"/>
+          <w:szCs w:val="24"/>
+        </w:rPr>
+        <w:lastRenderedPageBreak/>
+        <w:t xml:space="preserve">Most of the data sets are available at </w:t>
+      </w:r>
+      <w:hyperlink r:id="rId6" w:history="1">
+        <w:r>
+          <w:rPr>
+            <w:rStyle w:val="Hyperlink"/>
+            <w:rFonts w:ascii="Times New Roman" w:hAnsi="Times New Roman" w:cs="Times New Roman"/>
+            <w:sz w:val="24"/>
+            <w:szCs w:val="24"/>
+          </w:rPr>
+          <w:t>COVID-19 NY website</w:t>
+        </w:r>
+      </w:hyperlink>
+      <w:r>
+        <w:rPr>
+          <w:rFonts w:ascii="Times New Roman" w:hAnsi="Times New Roman" w:cs="Times New Roman"/>
+          <w:sz w:val="24"/>
+          <w:szCs w:val="24"/>
+        </w:rPr>
+        <w:t xml:space="preserve"> which is updated on a daily b</w:t>
+      </w:r>
+      <w:r>
+        <w:rPr>
+          <w:rFonts w:ascii="Times New Roman" w:hAnsi="Times New Roman" w:cs="Times New Roman"/>
+          <w:sz w:val="24"/>
+          <w:szCs w:val="24"/>
+        </w:rPr>
+        <w:t>asis.</w:t>
       </w:r>
     </w:p>
     <w:p>
       <w:pPr>
         <w:pStyle w:val="ListParagraph"/>
-        <w:ind w:left="360"/>
-        <w:rPr>
-          <w:rFonts w:ascii="Times New Roman" w:hAnsi="Times New Roman" w:cs="Times New Roman"/>
-          <w:b/>
-          <w:sz w:val="32"/>
-          <w:szCs w:val="32"/>
+        <w:rPr>
+          <w:rFonts w:ascii="Times New Roman" w:hAnsi="Times New Roman" w:cs="Times New Roman"/>
+          <w:sz w:val="24"/>
+          <w:szCs w:val="24"/>
         </w:rPr>
       </w:pPr>
     </w:p>
     <w:p>
       <w:pPr>
-        <w:jc w:val="both"/>
-      </w:pPr>
+        <w:pStyle w:val="ListParagraph"/>
+        <w:numPr>
+          <w:ilvl w:val="0"/>
+          <w:numId w:val="11"/>
+        </w:numPr>
+        <w:rPr>
+          <w:rFonts w:ascii="Times New Roman" w:hAnsi="Times New Roman" w:cs="Times New Roman"/>
+          <w:sz w:val="24"/>
+          <w:szCs w:val="24"/>
+        </w:rPr>
+      </w:pPr>
+      <w:r>
+        <w:rPr>
+          <w:rFonts w:ascii="Times New Roman" w:hAnsi="Times New Roman" w:cs="Times New Roman"/>
+          <w:sz w:val="24"/>
+          <w:szCs w:val="24"/>
+        </w:rPr>
+        <w:t xml:space="preserve">For Choropleth Data Visualization, the latitude and longitudes of various New York City Boroughs would be needed. This </w:t>
+      </w:r>
+      <w:r>
+        <w:rPr>
+          <w:rFonts w:ascii="Times New Roman" w:hAnsi="Times New Roman" w:cs="Times New Roman"/>
+          <w:sz w:val="24"/>
+          <w:szCs w:val="24"/>
+        </w:rPr>
+        <w:t xml:space="preserve">geojson </w:t>
+      </w:r>
+      <w:r>
+        <w:rPr>
+          <w:rFonts w:ascii="Times New Roman" w:hAnsi="Times New Roman" w:cs="Times New Roman"/>
+          <w:sz w:val="24"/>
+          <w:szCs w:val="24"/>
+        </w:rPr>
+        <w:t xml:space="preserve">dataset is available at </w:t>
+      </w:r>
+      <w:hyperlink r:id="rId7" w:history="1">
+        <w:r>
+          <w:rPr>
+            <w:rStyle w:val="Hyperlink"/>
+            <w:rFonts w:ascii="Times New Roman" w:hAnsi="Times New Roman" w:cs="Times New Roman"/>
+            <w:sz w:val="24"/>
+            <w:szCs w:val="24"/>
+          </w:rPr>
+          <w:t>New York City Boroughs</w:t>
+        </w:r>
+      </w:hyperlink>
+      <w:r>
+        <w:rPr>
+          <w:rFonts w:ascii="Times New Roman" w:hAnsi="Times New Roman" w:cs="Times New Roman"/>
+          <w:sz w:val="24"/>
+          <w:szCs w:val="24"/>
+        </w:rPr>
+        <w:t>.</w:t>
+      </w:r>
     </w:p>
     <w:p>
       <w:pPr>
         <w:pStyle w:val="ListParagraph"/>
-      </w:pPr>
+        <w:rPr>
+          <w:rFonts w:ascii="Times New Roman" w:hAnsi="Times New Roman" w:cs="Times New Roman"/>
+          <w:sz w:val="24"/>
+          <w:szCs w:val="24"/>
+        </w:rPr>
+      </w:pPr>
+    </w:p>
+    <w:p>
+      <w:pPr>
+        <w:pStyle w:val="ListParagraph"/>
+        <w:numPr>
+          <w:ilvl w:val="0"/>
+          <w:numId w:val="11"/>
+        </w:numPr>
+        <w:rPr>
+          <w:rFonts w:ascii="Times New Roman" w:hAnsi="Times New Roman" w:cs="Times New Roman"/>
+          <w:sz w:val="24"/>
+          <w:szCs w:val="24"/>
+        </w:rPr>
+      </w:pPr>
+      <w:r>
+        <w:rPr>
+          <w:rFonts w:ascii="Times New Roman" w:hAnsi="Times New Roman" w:cs="Times New Roman"/>
+          <w:sz w:val="24"/>
+          <w:szCs w:val="24"/>
+        </w:rPr>
+        <w:t>Foursquare</w:t>
+      </w:r>
+      <w:r>
+        <w:rPr>
+          <w:rFonts w:ascii="Times New Roman" w:hAnsi="Times New Roman" w:cs="Times New Roman"/>
+          <w:sz w:val="24"/>
+          <w:szCs w:val="24"/>
+        </w:rPr>
+        <w:t xml:space="preserve"> location</w:t>
+      </w:r>
+      <w:r>
+        <w:rPr>
+          <w:rFonts w:ascii="Times New Roman" w:hAnsi="Times New Roman" w:cs="Times New Roman"/>
+          <w:sz w:val="24"/>
+          <w:szCs w:val="24"/>
+        </w:rPr>
+        <w:t xml:space="preserve"> </w:t>
+      </w:r>
+      <w:r>
+        <w:rPr>
+          <w:rFonts w:ascii="Times New Roman" w:hAnsi="Times New Roman" w:cs="Times New Roman"/>
+          <w:sz w:val="24"/>
+          <w:szCs w:val="24"/>
+        </w:rPr>
+        <w:t>API</w:t>
+      </w:r>
+      <w:r>
+        <w:rPr>
+          <w:rFonts w:ascii="Times New Roman" w:hAnsi="Times New Roman" w:cs="Times New Roman"/>
+          <w:sz w:val="24"/>
+          <w:szCs w:val="24"/>
+        </w:rPr>
+        <w:t xml:space="preserve"> would be used to search/explore and to get the points of interest such as medical facilities, within each New York </w:t>
+      </w:r>
+      <w:r>
+        <w:rPr>
+          <w:rFonts w:ascii="Times New Roman" w:hAnsi="Times New Roman" w:cs="Times New Roman"/>
+          <w:sz w:val="24"/>
+          <w:szCs w:val="24"/>
+        </w:rPr>
+        <w:t>City</w:t>
+      </w:r>
+      <w:r>
+        <w:rPr>
+          <w:rFonts w:ascii="Times New Roman" w:hAnsi="Times New Roman" w:cs="Times New Roman"/>
+          <w:sz w:val="24"/>
+          <w:szCs w:val="24"/>
+        </w:rPr>
+        <w:t xml:space="preserve"> Borough</w:t>
+      </w:r>
+      <w:r>
+        <w:rPr>
+          <w:rFonts w:ascii="Times New Roman" w:hAnsi="Times New Roman" w:cs="Times New Roman"/>
+          <w:sz w:val="24"/>
+          <w:szCs w:val="24"/>
+        </w:rPr>
+        <w:t>.</w:t>
+      </w:r>
+    </w:p>
+    <w:p>
+      <w:pPr>
+        <w:pStyle w:val="ListParagraph"/>
+        <w:rPr>
+          <w:rFonts w:ascii="Times New Roman" w:hAnsi="Times New Roman" w:cs="Times New Roman"/>
+          <w:sz w:val="24"/>
+          <w:szCs w:val="24"/>
+        </w:rPr>
+      </w:pPr>
+    </w:p>
+    <w:p>
+      <w:pPr>
+        <w:pStyle w:val="ListParagraph"/>
+        <w:numPr>
+          <w:ilvl w:val="0"/>
+          <w:numId w:val="11"/>
+        </w:numPr>
+        <w:rPr>
+          <w:rFonts w:ascii="Times New Roman" w:hAnsi="Times New Roman" w:cs="Times New Roman"/>
+          <w:sz w:val="24"/>
+          <w:szCs w:val="24"/>
+        </w:rPr>
+      </w:pPr>
+      <w:r>
+        <w:rPr>
+          <w:rFonts w:ascii="Times New Roman" w:hAnsi="Times New Roman" w:cs="Times New Roman"/>
+          <w:sz w:val="24"/>
+          <w:szCs w:val="24"/>
+        </w:rPr>
+        <w:t xml:space="preserve">Additional data sets such as New York </w:t>
+      </w:r>
+      <w:r>
+        <w:rPr>
+          <w:rFonts w:ascii="Times New Roman" w:hAnsi="Times New Roman" w:cs="Times New Roman"/>
+          <w:sz w:val="24"/>
+          <w:szCs w:val="24"/>
+        </w:rPr>
+        <w:t>City</w:t>
+      </w:r>
+      <w:r>
+        <w:rPr>
+          <w:rFonts w:ascii="Times New Roman" w:hAnsi="Times New Roman" w:cs="Times New Roman"/>
+          <w:sz w:val="24"/>
+          <w:szCs w:val="24"/>
+        </w:rPr>
+        <w:t xml:space="preserve"> </w:t>
+      </w:r>
+      <w:r>
+        <w:rPr>
+          <w:rFonts w:ascii="Times New Roman" w:hAnsi="Times New Roman" w:cs="Times New Roman"/>
+          <w:sz w:val="24"/>
+          <w:szCs w:val="24"/>
+        </w:rPr>
+        <w:t>demographic data would also be sourced.</w:t>
+      </w:r>
+    </w:p>
+    <w:p>
+      <w:pPr>
+        <w:rPr>
+          <w:rFonts w:ascii="Times New Roman" w:hAnsi="Times New Roman" w:cs="Times New Roman"/>
+          <w:sz w:val="24"/>
+          <w:szCs w:val="24"/>
+        </w:rPr>
+      </w:pPr>
+      <w:r>
+        <w:rPr>
+          <w:rFonts w:ascii="Times New Roman" w:hAnsi="Times New Roman" w:cs="Times New Roman"/>
+          <w:sz w:val="24"/>
+          <w:szCs w:val="24"/>
+        </w:rPr>
+        <w:t>The data sets would be cleansed</w:t>
+      </w:r>
+      <w:r>
+        <w:rPr>
+          <w:rFonts w:ascii="Times New Roman" w:hAnsi="Times New Roman" w:cs="Times New Roman"/>
+          <w:sz w:val="24"/>
+          <w:szCs w:val="24"/>
+        </w:rPr>
+        <w:t>,</w:t>
+      </w:r>
+      <w:r>
+        <w:rPr>
+          <w:rFonts w:ascii="Times New Roman" w:hAnsi="Times New Roman" w:cs="Times New Roman"/>
+          <w:sz w:val="24"/>
+          <w:szCs w:val="24"/>
+        </w:rPr>
+        <w:t xml:space="preserve"> as required for </w:t>
+      </w:r>
+      <w:r>
+        <w:rPr>
+          <w:rFonts w:ascii="Times New Roman" w:hAnsi="Times New Roman" w:cs="Times New Roman"/>
+          <w:sz w:val="24"/>
+          <w:szCs w:val="24"/>
+        </w:rPr>
+        <w:t xml:space="preserve">exploratory </w:t>
+      </w:r>
+      <w:r>
+        <w:rPr>
+          <w:rFonts w:ascii="Times New Roman" w:hAnsi="Times New Roman" w:cs="Times New Roman"/>
+          <w:sz w:val="24"/>
+          <w:szCs w:val="24"/>
+        </w:rPr>
+        <w:t xml:space="preserve">data analysis and described in detail, </w:t>
+      </w:r>
+      <w:r>
+        <w:rPr>
+          <w:rFonts w:ascii="Times New Roman" w:hAnsi="Times New Roman" w:cs="Times New Roman"/>
+          <w:sz w:val="24"/>
+          <w:szCs w:val="24"/>
+        </w:rPr>
+        <w:t>with</w:t>
+      </w:r>
+      <w:r>
+        <w:rPr>
+          <w:rFonts w:ascii="Times New Roman" w:hAnsi="Times New Roman" w:cs="Times New Roman"/>
+          <w:sz w:val="24"/>
+          <w:szCs w:val="24"/>
+        </w:rPr>
+        <w:t xml:space="preserve">in subsequent </w:t>
+      </w:r>
+      <w:r>
+        <w:rPr>
+          <w:rFonts w:ascii="Times New Roman" w:hAnsi="Times New Roman" w:cs="Times New Roman"/>
+          <w:sz w:val="24"/>
+          <w:szCs w:val="24"/>
+        </w:rPr>
+        <w:t>sections of this report.</w:t>
+      </w:r>
     </w:p>
     <w:sectPr>
       <w:pgSz w:w="12240" w:h="15840"/>
@@ -403,95 +1106,579 @@
     </w:lvl>
   </w:abstractNum>
   <w:abstractNum w:abstractNumId="1">
-    <w:nsid w:val="262C227F"/>
+    <w:nsid w:val="05D44057"/>
     <w:multiLevelType w:val="hybridMultilevel"/>
-    <w:tmpl w:val="7654FECE"/>
-    <w:lvl w:ilvl="0" w:tplc="0409000F">
-      <w:start w:val="1"/>
-      <w:numFmt w:val="decimal"/>
-      <w:lvlText w:val="%1."/>
-      <w:lvlJc w:val="left"/>
-      <w:pPr>
-        <w:ind w:left="360" w:hanging="360"/>
-      </w:pPr>
-      <w:rPr>
-        <w:rFonts w:hint="default"/>
-      </w:rPr>
-    </w:lvl>
-    <w:lvl w:ilvl="1" w:tplc="04090019" w:tentative="1">
-      <w:start w:val="1"/>
-      <w:numFmt w:val="lowerLetter"/>
-      <w:lvlText w:val="%2."/>
-      <w:lvlJc w:val="left"/>
-      <w:pPr>
-        <w:ind w:left="1080" w:hanging="360"/>
-      </w:pPr>
-    </w:lvl>
-    <w:lvl w:ilvl="2" w:tplc="0409001B" w:tentative="1">
-      <w:start w:val="1"/>
-      <w:numFmt w:val="lowerRoman"/>
-      <w:lvlText w:val="%3."/>
-      <w:lvlJc w:val="right"/>
-      <w:pPr>
-        <w:ind w:left="1800" w:hanging="180"/>
-      </w:pPr>
-    </w:lvl>
-    <w:lvl w:ilvl="3" w:tplc="0409000F" w:tentative="1">
-      <w:start w:val="1"/>
-      <w:numFmt w:val="decimal"/>
-      <w:lvlText w:val="%4."/>
-      <w:lvlJc w:val="left"/>
-      <w:pPr>
-        <w:ind w:left="2520" w:hanging="360"/>
-      </w:pPr>
-    </w:lvl>
-    <w:lvl w:ilvl="4" w:tplc="04090019" w:tentative="1">
-      <w:start w:val="1"/>
-      <w:numFmt w:val="lowerLetter"/>
-      <w:lvlText w:val="%5."/>
-      <w:lvlJc w:val="left"/>
-      <w:pPr>
-        <w:ind w:left="3240" w:hanging="360"/>
-      </w:pPr>
-    </w:lvl>
-    <w:lvl w:ilvl="5" w:tplc="0409001B" w:tentative="1">
-      <w:start w:val="1"/>
-      <w:numFmt w:val="lowerRoman"/>
-      <w:lvlText w:val="%6."/>
-      <w:lvlJc w:val="right"/>
-      <w:pPr>
-        <w:ind w:left="3960" w:hanging="180"/>
-      </w:pPr>
-    </w:lvl>
-    <w:lvl w:ilvl="6" w:tplc="0409000F" w:tentative="1">
-      <w:start w:val="1"/>
-      <w:numFmt w:val="decimal"/>
-      <w:lvlText w:val="%7."/>
-      <w:lvlJc w:val="left"/>
-      <w:pPr>
-        <w:ind w:left="4680" w:hanging="360"/>
-      </w:pPr>
-    </w:lvl>
-    <w:lvl w:ilvl="7" w:tplc="04090019" w:tentative="1">
-      <w:start w:val="1"/>
-      <w:numFmt w:val="lowerLetter"/>
-      <w:lvlText w:val="%8."/>
-      <w:lvlJc w:val="left"/>
-      <w:pPr>
-        <w:ind w:left="5400" w:hanging="360"/>
-      </w:pPr>
-    </w:lvl>
-    <w:lvl w:ilvl="8" w:tplc="0409001B" w:tentative="1">
-      <w:start w:val="1"/>
-      <w:numFmt w:val="lowerRoman"/>
-      <w:lvlText w:val="%9."/>
-      <w:lvlJc w:val="right"/>
-      <w:pPr>
-        <w:ind w:left="6120" w:hanging="180"/>
-      </w:pPr>
+    <w:tmpl w:val="09685C76"/>
+    <w:lvl w:ilvl="0" w:tplc="04090005">
+      <w:start w:val="1"/>
+      <w:numFmt w:val="bullet"/>
+      <w:lvlText w:val=""/>
+      <w:lvlJc w:val="left"/>
+      <w:pPr>
+        <w:ind w:left="720" w:hanging="360"/>
+      </w:pPr>
+      <w:rPr>
+        <w:rFonts w:ascii="Wingdings" w:hAnsi="Wingdings" w:hint="default"/>
+      </w:rPr>
+    </w:lvl>
+    <w:lvl w:ilvl="1" w:tplc="04090003" w:tentative="1">
+      <w:start w:val="1"/>
+      <w:numFmt w:val="bullet"/>
+      <w:lvlText w:val="o"/>
+      <w:lvlJc w:val="left"/>
+      <w:pPr>
+        <w:ind w:left="1440" w:hanging="360"/>
+      </w:pPr>
+      <w:rPr>
+        <w:rFonts w:ascii="Courier New" w:hAnsi="Courier New" w:cs="Courier New" w:hint="default"/>
+      </w:rPr>
+    </w:lvl>
+    <w:lvl w:ilvl="2" w:tplc="04090005" w:tentative="1">
+      <w:start w:val="1"/>
+      <w:numFmt w:val="bullet"/>
+      <w:lvlText w:val=""/>
+      <w:lvlJc w:val="left"/>
+      <w:pPr>
+        <w:ind w:left="2160" w:hanging="360"/>
+      </w:pPr>
+      <w:rPr>
+        <w:rFonts w:ascii="Wingdings" w:hAnsi="Wingdings" w:hint="default"/>
+      </w:rPr>
+    </w:lvl>
+    <w:lvl w:ilvl="3" w:tplc="04090001" w:tentative="1">
+      <w:start w:val="1"/>
+      <w:numFmt w:val="bullet"/>
+      <w:lvlText w:val=""/>
+      <w:lvlJc w:val="left"/>
+      <w:pPr>
+        <w:ind w:left="2880" w:hanging="360"/>
+      </w:pPr>
+      <w:rPr>
+        <w:rFonts w:ascii="Symbol" w:hAnsi="Symbol" w:hint="default"/>
+      </w:rPr>
+    </w:lvl>
+    <w:lvl w:ilvl="4" w:tplc="04090003" w:tentative="1">
+      <w:start w:val="1"/>
+      <w:numFmt w:val="bullet"/>
+      <w:lvlText w:val="o"/>
+      <w:lvlJc w:val="left"/>
+      <w:pPr>
+        <w:ind w:left="3600" w:hanging="360"/>
+      </w:pPr>
+      <w:rPr>
+        <w:rFonts w:ascii="Courier New" w:hAnsi="Courier New" w:cs="Courier New" w:hint="default"/>
+      </w:rPr>
+    </w:lvl>
+    <w:lvl w:ilvl="5" w:tplc="04090005" w:tentative="1">
+      <w:start w:val="1"/>
+      <w:numFmt w:val="bullet"/>
+      <w:lvlText w:val=""/>
+      <w:lvlJc w:val="left"/>
+      <w:pPr>
+        <w:ind w:left="4320" w:hanging="360"/>
+      </w:pPr>
+      <w:rPr>
+        <w:rFonts w:ascii="Wingdings" w:hAnsi="Wingdings" w:hint="default"/>
+      </w:rPr>
+    </w:lvl>
+    <w:lvl w:ilvl="6" w:tplc="04090001" w:tentative="1">
+      <w:start w:val="1"/>
+      <w:numFmt w:val="bullet"/>
+      <w:lvlText w:val=""/>
+      <w:lvlJc w:val="left"/>
+      <w:pPr>
+        <w:ind w:left="5040" w:hanging="360"/>
+      </w:pPr>
+      <w:rPr>
+        <w:rFonts w:ascii="Symbol" w:hAnsi="Symbol" w:hint="default"/>
+      </w:rPr>
+    </w:lvl>
+    <w:lvl w:ilvl="7" w:tplc="04090003" w:tentative="1">
+      <w:start w:val="1"/>
+      <w:numFmt w:val="bullet"/>
+      <w:lvlText w:val="o"/>
+      <w:lvlJc w:val="left"/>
+      <w:pPr>
+        <w:ind w:left="5760" w:hanging="360"/>
+      </w:pPr>
+      <w:rPr>
+        <w:rFonts w:ascii="Courier New" w:hAnsi="Courier New" w:cs="Courier New" w:hint="default"/>
+      </w:rPr>
+    </w:lvl>
+    <w:lvl w:ilvl="8" w:tplc="04090005" w:tentative="1">
+      <w:start w:val="1"/>
+      <w:numFmt w:val="bullet"/>
+      <w:lvlText w:val=""/>
+      <w:lvlJc w:val="left"/>
+      <w:pPr>
+        <w:ind w:left="6480" w:hanging="360"/>
+      </w:pPr>
+      <w:rPr>
+        <w:rFonts w:ascii="Wingdings" w:hAnsi="Wingdings" w:hint="default"/>
+      </w:rPr>
     </w:lvl>
   </w:abstractNum>
   <w:abstractNum w:abstractNumId="2">
+    <w:nsid w:val="09DD1E23"/>
+    <w:multiLevelType w:val="multilevel"/>
+    <w:tmpl w:val="A6CEBB44"/>
+    <w:lvl w:ilvl="0">
+      <w:start w:val="1"/>
+      <w:numFmt w:val="decimal"/>
+      <w:lvlText w:val="%1"/>
+      <w:lvlJc w:val="left"/>
+      <w:pPr>
+        <w:ind w:left="360" w:hanging="360"/>
+      </w:pPr>
+      <w:rPr>
+        <w:rFonts w:hint="default"/>
+      </w:rPr>
+    </w:lvl>
+    <w:lvl w:ilvl="1">
+      <w:start w:val="2"/>
+      <w:numFmt w:val="decimal"/>
+      <w:lvlText w:val="%1.%2"/>
+      <w:lvlJc w:val="left"/>
+      <w:pPr>
+        <w:ind w:left="360" w:hanging="360"/>
+      </w:pPr>
+      <w:rPr>
+        <w:rFonts w:hint="default"/>
+      </w:rPr>
+    </w:lvl>
+    <w:lvl w:ilvl="2">
+      <w:start w:val="1"/>
+      <w:numFmt w:val="decimal"/>
+      <w:lvlText w:val="%1.%2.%3"/>
+      <w:lvlJc w:val="left"/>
+      <w:pPr>
+        <w:ind w:left="720" w:hanging="720"/>
+      </w:pPr>
+      <w:rPr>
+        <w:rFonts w:hint="default"/>
+      </w:rPr>
+    </w:lvl>
+    <w:lvl w:ilvl="3">
+      <w:start w:val="1"/>
+      <w:numFmt w:val="decimal"/>
+      <w:lvlText w:val="%1.%2.%3.%4"/>
+      <w:lvlJc w:val="left"/>
+      <w:pPr>
+        <w:ind w:left="1080" w:hanging="1080"/>
+      </w:pPr>
+      <w:rPr>
+        <w:rFonts w:hint="default"/>
+      </w:rPr>
+    </w:lvl>
+    <w:lvl w:ilvl="4">
+      <w:start w:val="1"/>
+      <w:numFmt w:val="decimal"/>
+      <w:lvlText w:val="%1.%2.%3.%4.%5"/>
+      <w:lvlJc w:val="left"/>
+      <w:pPr>
+        <w:ind w:left="1080" w:hanging="1080"/>
+      </w:pPr>
+      <w:rPr>
+        <w:rFonts w:hint="default"/>
+      </w:rPr>
+    </w:lvl>
+    <w:lvl w:ilvl="5">
+      <w:start w:val="1"/>
+      <w:numFmt w:val="decimal"/>
+      <w:lvlText w:val="%1.%2.%3.%4.%5.%6"/>
+      <w:lvlJc w:val="left"/>
+      <w:pPr>
+        <w:ind w:left="1440" w:hanging="1440"/>
+      </w:pPr>
+      <w:rPr>
+        <w:rFonts w:hint="default"/>
+      </w:rPr>
+    </w:lvl>
+    <w:lvl w:ilvl="6">
+      <w:start w:val="1"/>
+      <w:numFmt w:val="decimal"/>
+      <w:lvlText w:val="%1.%2.%3.%4.%5.%6.%7"/>
+      <w:lvlJc w:val="left"/>
+      <w:pPr>
+        <w:ind w:left="1440" w:hanging="1440"/>
+      </w:pPr>
+      <w:rPr>
+        <w:rFonts w:hint="default"/>
+      </w:rPr>
+    </w:lvl>
+    <w:lvl w:ilvl="7">
+      <w:start w:val="1"/>
+      <w:numFmt w:val="decimal"/>
+      <w:lvlText w:val="%1.%2.%3.%4.%5.%6.%7.%8"/>
+      <w:lvlJc w:val="left"/>
+      <w:pPr>
+        <w:ind w:left="1800" w:hanging="1800"/>
+      </w:pPr>
+      <w:rPr>
+        <w:rFonts w:hint="default"/>
+      </w:rPr>
+    </w:lvl>
+    <w:lvl w:ilvl="8">
+      <w:start w:val="1"/>
+      <w:numFmt w:val="decimal"/>
+      <w:lvlText w:val="%1.%2.%3.%4.%5.%6.%7.%8.%9"/>
+      <w:lvlJc w:val="left"/>
+      <w:pPr>
+        <w:ind w:left="2160" w:hanging="2160"/>
+      </w:pPr>
+      <w:rPr>
+        <w:rFonts w:hint="default"/>
+      </w:rPr>
+    </w:lvl>
+  </w:abstractNum>
+  <w:abstractNum w:abstractNumId="3">
+    <w:nsid w:val="0C554935"/>
+    <w:multiLevelType w:val="multilevel"/>
+    <w:tmpl w:val="5F12A5A6"/>
+    <w:lvl w:ilvl="0">
+      <w:start w:val="2"/>
+      <w:numFmt w:val="decimal"/>
+      <w:lvlText w:val="%1"/>
+      <w:lvlJc w:val="left"/>
+      <w:pPr>
+        <w:ind w:left="360" w:hanging="360"/>
+      </w:pPr>
+      <w:rPr>
+        <w:rFonts w:hint="default"/>
+      </w:rPr>
+    </w:lvl>
+    <w:lvl w:ilvl="1">
+      <w:start w:val="1"/>
+      <w:numFmt w:val="decimal"/>
+      <w:lvlText w:val="%1.%2"/>
+      <w:lvlJc w:val="left"/>
+      <w:pPr>
+        <w:ind w:left="720" w:hanging="360"/>
+      </w:pPr>
+      <w:rPr>
+        <w:rFonts w:hint="default"/>
+      </w:rPr>
+    </w:lvl>
+    <w:lvl w:ilvl="2">
+      <w:start w:val="1"/>
+      <w:numFmt w:val="decimal"/>
+      <w:lvlText w:val="%1.%2.%3"/>
+      <w:lvlJc w:val="left"/>
+      <w:pPr>
+        <w:ind w:left="1440" w:hanging="720"/>
+      </w:pPr>
+      <w:rPr>
+        <w:rFonts w:hint="default"/>
+      </w:rPr>
+    </w:lvl>
+    <w:lvl w:ilvl="3">
+      <w:start w:val="1"/>
+      <w:numFmt w:val="decimal"/>
+      <w:lvlText w:val="%1.%2.%3.%4"/>
+      <w:lvlJc w:val="left"/>
+      <w:pPr>
+        <w:ind w:left="2160" w:hanging="1080"/>
+      </w:pPr>
+      <w:rPr>
+        <w:rFonts w:hint="default"/>
+      </w:rPr>
+    </w:lvl>
+    <w:lvl w:ilvl="4">
+      <w:start w:val="1"/>
+      <w:numFmt w:val="decimal"/>
+      <w:lvlText w:val="%1.%2.%3.%4.%5"/>
+      <w:lvlJc w:val="left"/>
+      <w:pPr>
+        <w:ind w:left="2520" w:hanging="1080"/>
+      </w:pPr>
+      <w:rPr>
+        <w:rFonts w:hint="default"/>
+      </w:rPr>
+    </w:lvl>
+    <w:lvl w:ilvl="5">
+      <w:start w:val="1"/>
+      <w:numFmt w:val="decimal"/>
+      <w:lvlText w:val="%1.%2.%3.%4.%5.%6"/>
+      <w:lvlJc w:val="left"/>
+      <w:pPr>
+        <w:ind w:left="3240" w:hanging="1440"/>
+      </w:pPr>
+      <w:rPr>
+        <w:rFonts w:hint="default"/>
+      </w:rPr>
+    </w:lvl>
+    <w:lvl w:ilvl="6">
+      <w:start w:val="1"/>
+      <w:numFmt w:val="decimal"/>
+      <w:lvlText w:val="%1.%2.%3.%4.%5.%6.%7"/>
+      <w:lvlJc w:val="left"/>
+      <w:pPr>
+        <w:ind w:left="3600" w:hanging="1440"/>
+      </w:pPr>
+      <w:rPr>
+        <w:rFonts w:hint="default"/>
+      </w:rPr>
+    </w:lvl>
+    <w:lvl w:ilvl="7">
+      <w:start w:val="1"/>
+      <w:numFmt w:val="decimal"/>
+      <w:lvlText w:val="%1.%2.%3.%4.%5.%6.%7.%8"/>
+      <w:lvlJc w:val="left"/>
+      <w:pPr>
+        <w:ind w:left="4320" w:hanging="1800"/>
+      </w:pPr>
+      <w:rPr>
+        <w:rFonts w:hint="default"/>
+      </w:rPr>
+    </w:lvl>
+    <w:lvl w:ilvl="8">
+      <w:start w:val="1"/>
+      <w:numFmt w:val="decimal"/>
+      <w:lvlText w:val="%1.%2.%3.%4.%5.%6.%7.%8.%9"/>
+      <w:lvlJc w:val="left"/>
+      <w:pPr>
+        <w:ind w:left="5040" w:hanging="2160"/>
+      </w:pPr>
+      <w:rPr>
+        <w:rFonts w:hint="default"/>
+      </w:rPr>
+    </w:lvl>
+  </w:abstractNum>
+  <w:abstractNum w:abstractNumId="4">
+    <w:nsid w:val="17ED0F27"/>
+    <w:multiLevelType w:val="multilevel"/>
+    <w:tmpl w:val="ED4C04F0"/>
+    <w:lvl w:ilvl="0">
+      <w:start w:val="2"/>
+      <w:numFmt w:val="decimal"/>
+      <w:lvlText w:val="%1"/>
+      <w:lvlJc w:val="left"/>
+      <w:pPr>
+        <w:ind w:left="360" w:hanging="360"/>
+      </w:pPr>
+      <w:rPr>
+        <w:rFonts w:hint="default"/>
+      </w:rPr>
+    </w:lvl>
+    <w:lvl w:ilvl="1">
+      <w:start w:val="1"/>
+      <w:numFmt w:val="decimal"/>
+      <w:lvlText w:val="%1.%2"/>
+      <w:lvlJc w:val="left"/>
+      <w:pPr>
+        <w:ind w:left="360" w:hanging="360"/>
+      </w:pPr>
+      <w:rPr>
+        <w:rFonts w:hint="default"/>
+      </w:rPr>
+    </w:lvl>
+    <w:lvl w:ilvl="2">
+      <w:start w:val="1"/>
+      <w:numFmt w:val="decimal"/>
+      <w:lvlText w:val="%1.%2.%3"/>
+      <w:lvlJc w:val="left"/>
+      <w:pPr>
+        <w:ind w:left="720" w:hanging="720"/>
+      </w:pPr>
+      <w:rPr>
+        <w:rFonts w:hint="default"/>
+      </w:rPr>
+    </w:lvl>
+    <w:lvl w:ilvl="3">
+      <w:start w:val="1"/>
+      <w:numFmt w:val="decimal"/>
+      <w:lvlText w:val="%1.%2.%3.%4"/>
+      <w:lvlJc w:val="left"/>
+      <w:pPr>
+        <w:ind w:left="1080" w:hanging="1080"/>
+      </w:pPr>
+      <w:rPr>
+        <w:rFonts w:hint="default"/>
+      </w:rPr>
+    </w:lvl>
+    <w:lvl w:ilvl="4">
+      <w:start w:val="1"/>
+      <w:numFmt w:val="decimal"/>
+      <w:lvlText w:val="%1.%2.%3.%4.%5"/>
+      <w:lvlJc w:val="left"/>
+      <w:pPr>
+        <w:ind w:left="1080" w:hanging="1080"/>
+      </w:pPr>
+      <w:rPr>
+        <w:rFonts w:hint="default"/>
+      </w:rPr>
+    </w:lvl>
+    <w:lvl w:ilvl="5">
+      <w:start w:val="1"/>
+      <w:numFmt w:val="decimal"/>
+      <w:lvlText w:val="%1.%2.%3.%4.%5.%6"/>
+      <w:lvlJc w:val="left"/>
+      <w:pPr>
+        <w:ind w:left="1440" w:hanging="1440"/>
+      </w:pPr>
+      <w:rPr>
+        <w:rFonts w:hint="default"/>
+      </w:rPr>
+    </w:lvl>
+    <w:lvl w:ilvl="6">
+      <w:start w:val="1"/>
+      <w:numFmt w:val="decimal"/>
+      <w:lvlText w:val="%1.%2.%3.%4.%5.%6.%7"/>
+      <w:lvlJc w:val="left"/>
+      <w:pPr>
+        <w:ind w:left="1440" w:hanging="1440"/>
+      </w:pPr>
+      <w:rPr>
+        <w:rFonts w:hint="default"/>
+      </w:rPr>
+    </w:lvl>
+    <w:lvl w:ilvl="7">
+      <w:start w:val="1"/>
+      <w:numFmt w:val="decimal"/>
+      <w:lvlText w:val="%1.%2.%3.%4.%5.%6.%7.%8"/>
+      <w:lvlJc w:val="left"/>
+      <w:pPr>
+        <w:ind w:left="1800" w:hanging="1800"/>
+      </w:pPr>
+      <w:rPr>
+        <w:rFonts w:hint="default"/>
+      </w:rPr>
+    </w:lvl>
+    <w:lvl w:ilvl="8">
+      <w:start w:val="1"/>
+      <w:numFmt w:val="decimal"/>
+      <w:lvlText w:val="%1.%2.%3.%4.%5.%6.%7.%8.%9"/>
+      <w:lvlJc w:val="left"/>
+      <w:pPr>
+        <w:ind w:left="2160" w:hanging="2160"/>
+      </w:pPr>
+      <w:rPr>
+        <w:rFonts w:hint="default"/>
+      </w:rPr>
+    </w:lvl>
+  </w:abstractNum>
+  <w:abstractNum w:abstractNumId="5">
+    <w:nsid w:val="262C227F"/>
+    <w:multiLevelType w:val="multilevel"/>
+    <w:tmpl w:val="B088C43A"/>
+    <w:lvl w:ilvl="0">
+      <w:start w:val="1"/>
+      <w:numFmt w:val="decimal"/>
+      <w:lvlText w:val="%1."/>
+      <w:lvlJc w:val="left"/>
+      <w:pPr>
+        <w:ind w:left="360" w:hanging="360"/>
+      </w:pPr>
+      <w:rPr>
+        <w:rFonts w:hint="default"/>
+      </w:rPr>
+    </w:lvl>
+    <w:lvl w:ilvl="1">
+      <w:start w:val="1"/>
+      <w:numFmt w:val="decimal"/>
+      <w:isLgl/>
+      <w:lvlText w:val="%1.%2"/>
+      <w:lvlJc w:val="left"/>
+      <w:pPr>
+        <w:ind w:left="420" w:hanging="420"/>
+      </w:pPr>
+      <w:rPr>
+        <w:rFonts w:hint="default"/>
+      </w:rPr>
+    </w:lvl>
+    <w:lvl w:ilvl="2">
+      <w:start w:val="1"/>
+      <w:numFmt w:val="decimal"/>
+      <w:isLgl/>
+      <w:lvlText w:val="%1.%2.%3"/>
+      <w:lvlJc w:val="left"/>
+      <w:pPr>
+        <w:ind w:left="720" w:hanging="720"/>
+      </w:pPr>
+      <w:rPr>
+        <w:rFonts w:hint="default"/>
+      </w:rPr>
+    </w:lvl>
+    <w:lvl w:ilvl="3">
+      <w:start w:val="1"/>
+      <w:numFmt w:val="decimal"/>
+      <w:isLgl/>
+      <w:lvlText w:val="%1.%2.%3.%4"/>
+      <w:lvlJc w:val="left"/>
+      <w:pPr>
+        <w:ind w:left="720" w:hanging="720"/>
+      </w:pPr>
+      <w:rPr>
+        <w:rFonts w:hint="default"/>
+      </w:rPr>
+    </w:lvl>
+    <w:lvl w:ilvl="4">
+      <w:start w:val="1"/>
+      <w:numFmt w:val="decimal"/>
+      <w:isLgl/>
+      <w:lvlText w:val="%1.%2.%3.%4.%5"/>
+      <w:lvlJc w:val="left"/>
+      <w:pPr>
+        <w:ind w:left="1080" w:hanging="1080"/>
+      </w:pPr>
+      <w:rPr>
+        <w:rFonts w:hint="default"/>
+      </w:rPr>
+    </w:lvl>
+    <w:lvl w:ilvl="5">
+      <w:start w:val="1"/>
+      <w:numFmt w:val="decimal"/>
+      <w:isLgl/>
+      <w:lvlText w:val="%1.%2.%3.%4.%5.%6"/>
+      <w:lvlJc w:val="left"/>
+      <w:pPr>
+        <w:ind w:left="1080" w:hanging="1080"/>
+      </w:pPr>
+      <w:rPr>
+        <w:rFonts w:hint="default"/>
+      </w:rPr>
+    </w:lvl>
+    <w:lvl w:ilvl="6">
+      <w:start w:val="1"/>
+      <w:numFmt w:val="decimal"/>
+      <w:isLgl/>
+      <w:lvlText w:val="%1.%2.%3.%4.%5.%6.%7"/>
+      <w:lvlJc w:val="left"/>
+      <w:pPr>
+        <w:ind w:left="1440" w:hanging="1440"/>
+      </w:pPr>
+      <w:rPr>
+        <w:rFonts w:hint="default"/>
+      </w:rPr>
+    </w:lvl>
+    <w:lvl w:ilvl="7">
+      <w:start w:val="1"/>
+      <w:numFmt w:val="decimal"/>
+      <w:isLgl/>
+      <w:lvlText w:val="%1.%2.%3.%4.%5.%6.%7.%8"/>
+      <w:lvlJc w:val="left"/>
+      <w:pPr>
+        <w:ind w:left="1440" w:hanging="1440"/>
+      </w:pPr>
+      <w:rPr>
+        <w:rFonts w:hint="default"/>
+      </w:rPr>
+    </w:lvl>
+    <w:lvl w:ilvl="8">
+      <w:start w:val="1"/>
+      <w:numFmt w:val="decimal"/>
+      <w:isLgl/>
+      <w:lvlText w:val="%1.%2.%3.%4.%5.%6.%7.%8.%9"/>
+      <w:lvlJc w:val="left"/>
+      <w:pPr>
+        <w:ind w:left="1800" w:hanging="1800"/>
+      </w:pPr>
+      <w:rPr>
+        <w:rFonts w:hint="default"/>
+      </w:rPr>
+    </w:lvl>
+  </w:abstractNum>
+  <w:abstractNum w:abstractNumId="6">
     <w:nsid w:val="3B9D35C1"/>
     <w:multiLevelType w:val="hybridMultilevel"/>
     <w:tmpl w:val="041C15BC"/>
@@ -580,7 +1767,7 @@
       </w:pPr>
     </w:lvl>
   </w:abstractNum>
-  <w:abstractNum w:abstractNumId="3">
+  <w:abstractNum w:abstractNumId="7">
     <w:nsid w:val="410E6D44"/>
     <w:multiLevelType w:val="hybridMultilevel"/>
     <w:tmpl w:val="FA5AE066"/>
@@ -669,7 +1856,7 @@
       </w:pPr>
     </w:lvl>
   </w:abstractNum>
-  <w:abstractNum w:abstractNumId="4">
+  <w:abstractNum w:abstractNumId="8">
     <w:nsid w:val="49976913"/>
     <w:multiLevelType w:val="hybridMultilevel"/>
     <w:tmpl w:val="5D808028"/>
@@ -758,7 +1945,7 @@
       </w:pPr>
     </w:lvl>
   </w:abstractNum>
-  <w:abstractNum w:abstractNumId="5">
+  <w:abstractNum w:abstractNumId="9">
     <w:nsid w:val="4A927B3D"/>
     <w:multiLevelType w:val="hybridMultilevel"/>
     <w:tmpl w:val="6D6C1F54"/>
@@ -847,7 +2034,7 @@
       </w:pPr>
     </w:lvl>
   </w:abstractNum>
-  <w:abstractNum w:abstractNumId="6">
+  <w:abstractNum w:abstractNumId="10">
     <w:nsid w:val="515500FD"/>
     <w:multiLevelType w:val="hybridMultilevel"/>
     <w:tmpl w:val="56521D7C"/>
@@ -936,7 +2123,7 @@
       </w:pPr>
     </w:lvl>
   </w:abstractNum>
-  <w:abstractNum w:abstractNumId="7">
+  <w:abstractNum w:abstractNumId="11">
     <w:nsid w:val="67E32E5D"/>
     <w:multiLevelType w:val="hybridMultilevel"/>
     <w:tmpl w:val="05CCDE62"/>
@@ -1025,7 +2212,7 @@
       </w:pPr>
     </w:lvl>
   </w:abstractNum>
-  <w:abstractNum w:abstractNumId="8">
+  <w:abstractNum w:abstractNumId="12">
     <w:nsid w:val="68BB260A"/>
     <w:multiLevelType w:val="multilevel"/>
     <w:tmpl w:val="1D129FE6"/>
@@ -1138,7 +2325,7 @@
       </w:rPr>
     </w:lvl>
   </w:abstractNum>
-  <w:abstractNum w:abstractNumId="9">
+  <w:abstractNum w:abstractNumId="13">
     <w:nsid w:val="70BD476B"/>
     <w:multiLevelType w:val="multilevel"/>
     <w:tmpl w:val="0409001F"/>
@@ -1228,34 +2415,46 @@
     </w:lvl>
   </w:abstractNum>
   <w:num w:numId="1">
-    <w:abstractNumId w:val="6"/>
+    <w:abstractNumId w:val="10"/>
   </w:num>
   <w:num w:numId="2">
-    <w:abstractNumId w:val="7"/>
+    <w:abstractNumId w:val="11"/>
   </w:num>
   <w:num w:numId="3">
-    <w:abstractNumId w:val="5"/>
+    <w:abstractNumId w:val="9"/>
   </w:num>
   <w:num w:numId="4">
-    <w:abstractNumId w:val="4"/>
+    <w:abstractNumId w:val="8"/>
   </w:num>
   <w:num w:numId="5">
     <w:abstractNumId w:val="0"/>
   </w:num>
   <w:num w:numId="6">
-    <w:abstractNumId w:val="9"/>
+    <w:abstractNumId w:val="13"/>
   </w:num>
   <w:num w:numId="7">
-    <w:abstractNumId w:val="8"/>
+    <w:abstractNumId w:val="12"/>
   </w:num>
   <w:num w:numId="8">
+    <w:abstractNumId w:val="7"/>
+  </w:num>
+  <w:num w:numId="9">
+    <w:abstractNumId w:val="6"/>
+  </w:num>
+  <w:num w:numId="10">
+    <w:abstractNumId w:val="5"/>
+  </w:num>
+  <w:num w:numId="11">
+    <w:abstractNumId w:val="1"/>
+  </w:num>
+  <w:num w:numId="12">
+    <w:abstractNumId w:val="2"/>
+  </w:num>
+  <w:num w:numId="13">
     <w:abstractNumId w:val="3"/>
   </w:num>
-  <w:num w:numId="9">
-    <w:abstractNumId w:val="2"/>
-  </w:num>
-  <w:num w:numId="10">
-    <w:abstractNumId w:val="1"/>
+  <w:num w:numId="14">
+    <w:abstractNumId w:val="4"/>
   </w:num>
 </w:numbering>
 </file>
@@ -1458,6 +2657,17 @@
       <w:contextualSpacing/>
     </w:pPr>
   </w:style>
+  <w:style w:type="character" w:styleId="Hyperlink">
+    <w:name w:val="Hyperlink"/>
+    <w:basedOn w:val="DefaultParagraphFont"/>
+    <w:uiPriority w:val="99"/>
+    <w:unhideWhenUsed/>
+    <w:rsid w:val="00E9518F"/>
+    <w:rPr>
+      <w:color w:val="0000FF" w:themeColor="hyperlink"/>
+      <w:u w:val="single"/>
+    </w:rPr>
+  </w:style>
 </w:styles>
 </file>
 
@@ -1658,6 +2868,17 @@
       <w:ind w:left="720"/>
       <w:contextualSpacing/>
     </w:pPr>
+  </w:style>
+  <w:style w:type="character" w:styleId="Hyperlink">
+    <w:name w:val="Hyperlink"/>
+    <w:basedOn w:val="DefaultParagraphFont"/>
+    <w:uiPriority w:val="99"/>
+    <w:unhideWhenUsed/>
+    <w:rsid w:val="00E9518F"/>
+    <w:rPr>
+      <w:color w:val="0000FF" w:themeColor="hyperlink"/>
+      <w:u w:val="single"/>
+    </w:rPr>
   </w:style>
 </w:styles>
 </file>

</xml_diff>